<commit_message>
finished A1 and added readings
</commit_message>
<xml_diff>
--- a/Assignments/A1.AnswerSheet.docx
+++ b/Assignments/A1.AnswerSheet.docx
@@ -168,8 +168,8 @@
         <w:tblLook w:val="04A0" w:firstRow="1" w:lastRow="0" w:firstColumn="1" w:lastColumn="0" w:noHBand="0" w:noVBand="1"/>
       </w:tblPr>
       <w:tblGrid>
-        <w:gridCol w:w="1677"/>
-        <w:gridCol w:w="7103"/>
+        <w:gridCol w:w="1655"/>
+        <w:gridCol w:w="6910"/>
       </w:tblGrid>
       <w:tr>
         <w:trPr>
@@ -354,6 +354,13 @@
                 <w:szCs w:val="24"/>
               </w:rPr>
             </w:pPr>
+            <w:r>
+              <w:rPr>
+                <w:rFonts w:ascii="Times New Roman" w:hAnsi="Times New Roman" w:cs="Times New Roman"/>
+                <w:szCs w:val="24"/>
+              </w:rPr>
+              <w:t>“ProjectName”.csproj</w:t>
+            </w:r>
             <w:bookmarkStart w:id="0" w:name="_GoBack"/>
             <w:bookmarkEnd w:id="0"/>
           </w:p>
@@ -766,7 +773,23 @@
                 <w:rFonts w:ascii="Times New Roman" w:hAnsi="Times New Roman" w:cs="Times New Roman"/>
                 <w:szCs w:val="24"/>
               </w:rPr>
-              <w:t>True</w:t>
+              <w:t>False (</w:t>
+            </w:r>
+            <w:proofErr w:type="spellStart"/>
+            <w:r>
+              <w:rPr>
+                <w:rFonts w:ascii="Times New Roman" w:hAnsi="Times New Roman" w:cs="Times New Roman"/>
+                <w:szCs w:val="24"/>
+              </w:rPr>
+              <w:t>OpenAL</w:t>
+            </w:r>
+            <w:proofErr w:type="spellEnd"/>
+            <w:r>
+              <w:rPr>
+                <w:rFonts w:ascii="Times New Roman" w:hAnsi="Times New Roman" w:cs="Times New Roman"/>
+                <w:szCs w:val="24"/>
+              </w:rPr>
+              <w:t>)</w:t>
             </w:r>
           </w:p>
         </w:tc>
@@ -870,7 +893,7 @@
                 <w:rFonts w:ascii="Times New Roman" w:hAnsi="Times New Roman" w:cs="Times New Roman"/>
                 <w:szCs w:val="24"/>
               </w:rPr>
-              <w:t>30.55 degrees</w:t>
+              <w:t>[0.471, 0.882]</w:t>
             </w:r>
           </w:p>
         </w:tc>
@@ -913,15 +936,13 @@
                 <w:szCs w:val="24"/>
               </w:rPr>
             </w:pPr>
-            <w:proofErr w:type="spellStart"/>
-            <w:r>
-              <w:rPr>
-                <w:rFonts w:ascii="Times New Roman" w:hAnsi="Times New Roman" w:cs="Times New Roman"/>
-                <w:szCs w:val="24"/>
-              </w:rPr>
-              <w:t>i</w:t>
-            </w:r>
-            <w:proofErr w:type="spellEnd"/>
+            <w:r>
+              <w:rPr>
+                <w:rFonts w:ascii="Times New Roman" w:hAnsi="Times New Roman" w:cs="Times New Roman"/>
+                <w:szCs w:val="24"/>
+              </w:rPr>
+              <w:t>f</w:t>
+            </w:r>
           </w:p>
         </w:tc>
       </w:tr>
@@ -1064,27 +1085,90 @@
                 <w:rFonts w:ascii="Times New Roman" w:hAnsi="Times New Roman" w:cs="Times New Roman"/>
                 <w:szCs w:val="24"/>
               </w:rPr>
-              <w:t>60 units/4sec * update = 15 units/ update</w:t>
+              <w:t>60 units/</w:t>
+            </w:r>
+            <w:r>
+              <w:rPr>
+                <w:rFonts w:ascii="Times New Roman" w:hAnsi="Times New Roman" w:cs="Times New Roman"/>
+                <w:szCs w:val="24"/>
+              </w:rPr>
+              <w:t>(</w:t>
+            </w:r>
+            <w:r>
+              <w:rPr>
+                <w:rFonts w:ascii="Times New Roman" w:hAnsi="Times New Roman" w:cs="Times New Roman"/>
+                <w:szCs w:val="24"/>
+              </w:rPr>
+              <w:t xml:space="preserve">4sec * </w:t>
+            </w:r>
+            <w:r>
+              <w:rPr>
+                <w:rFonts w:ascii="Times New Roman" w:hAnsi="Times New Roman" w:cs="Times New Roman"/>
+                <w:szCs w:val="24"/>
+              </w:rPr>
+              <w:t xml:space="preserve">30 </w:t>
+            </w:r>
+            <w:r>
+              <w:rPr>
+                <w:rFonts w:ascii="Times New Roman" w:hAnsi="Times New Roman" w:cs="Times New Roman"/>
+                <w:szCs w:val="24"/>
+              </w:rPr>
+              <w:t>update</w:t>
+            </w:r>
+            <w:r>
+              <w:rPr>
+                <w:rFonts w:ascii="Times New Roman" w:hAnsi="Times New Roman" w:cs="Times New Roman"/>
+                <w:szCs w:val="24"/>
+              </w:rPr>
+              <w:t>s/sec)</w:t>
+            </w:r>
+            <w:r>
+              <w:rPr>
+                <w:rFonts w:ascii="Times New Roman" w:hAnsi="Times New Roman" w:cs="Times New Roman"/>
+                <w:szCs w:val="24"/>
+              </w:rPr>
+              <w:t xml:space="preserve"> = </w:t>
+            </w:r>
+            <w:r>
+              <w:rPr>
+                <w:rFonts w:ascii="Times New Roman" w:hAnsi="Times New Roman" w:cs="Times New Roman"/>
+                <w:szCs w:val="24"/>
+              </w:rPr>
+              <w:t>60</w:t>
+            </w:r>
+            <w:r>
+              <w:rPr>
+                <w:rFonts w:ascii="Times New Roman" w:hAnsi="Times New Roman" w:cs="Times New Roman"/>
+                <w:szCs w:val="24"/>
+              </w:rPr>
+              <w:t xml:space="preserve"> units/ </w:t>
+            </w:r>
+            <w:r>
+              <w:rPr>
+                <w:rFonts w:ascii="Times New Roman" w:hAnsi="Times New Roman" w:cs="Times New Roman"/>
+                <w:szCs w:val="24"/>
+              </w:rPr>
+              <w:t xml:space="preserve">120 </w:t>
+            </w:r>
+            <w:r>
+              <w:rPr>
+                <w:rFonts w:ascii="Times New Roman" w:hAnsi="Times New Roman" w:cs="Times New Roman"/>
+                <w:szCs w:val="24"/>
+              </w:rPr>
+              <w:t>update</w:t>
+            </w:r>
+            <w:r>
+              <w:rPr>
+                <w:rFonts w:ascii="Times New Roman" w:hAnsi="Times New Roman" w:cs="Times New Roman"/>
+                <w:szCs w:val="24"/>
+              </w:rPr>
+              <w:t>s = 0.5 units/update</w:t>
             </w:r>
           </w:p>
         </w:tc>
       </w:tr>
     </w:tbl>
-    <w:p>
-      <w:pPr>
-        <w:rPr>
-          <w:rFonts w:ascii="Times New Roman" w:hAnsi="Times New Roman" w:cs="Times New Roman"/>
-          <w:b/>
-          <w:szCs w:val="24"/>
-        </w:rPr>
-      </w:pPr>
-    </w:p>
-    <w:p>
-      <w:pPr>
-        <w:pStyle w:val="ListParagraph"/>
-        <w:ind w:leftChars="0" w:left="720"/>
-      </w:pPr>
-    </w:p>
+    <w:p/>
     <w:sectPr>
       <w:headerReference w:type="default" r:id="rId8"/>
       <w:pgSz w:w="11906" w:h="16838"/>
@@ -4325,7 +4409,7 @@
 </file>
 
 <file path=customXml/itemProps1.xml><?xml version="1.0" encoding="utf-8"?>
-<ds:datastoreItem xmlns:ds="http://schemas.openxmlformats.org/officeDocument/2006/customXml" ds:itemID="{94FCABEE-0A5C-4E24-9E87-636D68CB618A}">
+<ds:datastoreItem xmlns:ds="http://schemas.openxmlformats.org/officeDocument/2006/customXml" ds:itemID="{28DAA331-DDA5-45A5-9F60-822A657F721A}">
   <ds:schemaRefs>
     <ds:schemaRef ds:uri="http://schemas.openxmlformats.org/officeDocument/2006/bibliography"/>
   </ds:schemaRefs>

</xml_diff>